<commit_message>
not ready task2 and some answers added
</commit_message>
<xml_diff>
--- a/1-dars.0302.2024/1-savol_javob.docx
+++ b/1-dars.0302.2024/1-savol_javob.docx
@@ -587,14 +587,7 @@
         </w:numPr>
         <w:ind w:hanging="0" w:left="0"/>
         <w:jc w:val="left"/>
-        <w:rPr>
-          <w:b/>
-          <w:bCs/>
-          <w:sz w:val="21"/>
-          <w:szCs w:val="21"/>
-          <w:highlight w:val="yellow"/>
-          <w:lang w:val="en-US"/>
-        </w:rPr>
+        <w:rPr/>
       </w:pPr>
       <w:r>
         <w:rPr>
@@ -622,18 +615,1552 @@
     <w:p>
       <w:pPr>
         <w:pStyle w:val="Normal"/>
-        <w:rPr/>
-      </w:pPr>
-      <w:r>
-        <w:rPr>
-          <w:b/>
-          <w:bCs/>
-          <w:sz w:val="21"/>
-          <w:szCs w:val="21"/>
-          <w:highlight w:val="yellow"/>
-          <w:lang w:val="en-US"/>
-        </w:rPr>
-        <w:t>2.4.HTML formatlash nima?</w:t>
+        <w:numPr>
+          <w:ilvl w:val="0"/>
+          <w:numId w:val="0"/>
+        </w:numPr>
+        <w:ind w:hanging="0" w:left="0"/>
+        <w:jc w:val="left"/>
+        <w:rPr/>
+      </w:pPr>
+      <w:r>
+        <w:rPr>
+          <w:b/>
+          <w:bCs/>
+          <w:sz w:val="21"/>
+          <w:szCs w:val="21"/>
+          <w:highlight w:val="yellow"/>
+          <w:lang w:val="en-US"/>
+        </w:rPr>
+        <w:t>2.</w:t>
+      </w:r>
+      <w:r>
+        <w:rPr>
+          <w:b/>
+          <w:bCs/>
+          <w:sz w:val="21"/>
+          <w:szCs w:val="21"/>
+          <w:highlight w:val="yellow"/>
+          <w:lang w:val="en-US"/>
+        </w:rPr>
+        <w:t>4. &lt;html&gt; tegi?</w:t>
+      </w:r>
+    </w:p>
+    <w:p>
+      <w:pPr>
+        <w:pStyle w:val="Normal"/>
+        <w:numPr>
+          <w:ilvl w:val="0"/>
+          <w:numId w:val="0"/>
+        </w:numPr>
+        <w:ind w:hanging="0" w:left="0"/>
+        <w:jc w:val="left"/>
+        <w:rPr/>
+      </w:pPr>
+      <w:r>
+        <w:rPr>
+          <w:rFonts w:asciiTheme="minorHAnsi" w:cstheme="minorBidi" w:eastAsiaTheme="minorEastAsia" w:hAnsiTheme="minorHAnsi"/>
+          <w:b w:val="false"/>
+          <w:bCs w:val="false"/>
+          <w:color w:val="000000"/>
+          <w:sz w:val="21"/>
+          <w:szCs w:val="21"/>
+          <w:shd w:fill="auto" w:val="clear"/>
+          <w:lang w:val="en-US"/>
+        </w:rPr>
+        <w:t>&lt;</w:t>
+      </w:r>
+      <w:r>
+        <w:rPr>
+          <w:rFonts w:asciiTheme="minorHAnsi" w:cstheme="minorBidi" w:eastAsiaTheme="minorEastAsia" w:hAnsiTheme="minorHAnsi"/>
+          <w:b w:val="false"/>
+          <w:bCs w:val="false"/>
+          <w:color w:val="000000"/>
+          <w:sz w:val="21"/>
+          <w:szCs w:val="21"/>
+          <w:shd w:fill="auto" w:val="clear"/>
+          <w:lang w:val="en-US"/>
+        </w:rPr>
+        <w:t>html&gt; tegi web hujjatning asosiy tegi bo’lib, boshqa barcha elementlar uning ichida joylashgan bo’ladi. Bu teg</w:t>
+      </w:r>
+      <w:r>
+        <w:rPr>
+          <w:sz w:val="21"/>
+          <w:szCs w:val="21"/>
+          <w:lang w:val="en-US"/>
+        </w:rPr>
+        <w:t>dan tashqaridagi hamma narsa brauzer tomonidan HTML kod sifatida qabul qilinmaydi va u tomonidan hech qanday tarzda qayta ishlanmaydi.</w:t>
+      </w:r>
+    </w:p>
+    <w:p>
+      <w:pPr>
+        <w:pStyle w:val="Normal"/>
+        <w:numPr>
+          <w:ilvl w:val="0"/>
+          <w:numId w:val="0"/>
+        </w:numPr>
+        <w:ind w:hanging="0" w:left="0"/>
+        <w:jc w:val="left"/>
+        <w:rPr/>
+      </w:pPr>
+      <w:r>
+        <w:rPr>
+          <w:b/>
+          <w:bCs/>
+          <w:sz w:val="21"/>
+          <w:szCs w:val="21"/>
+          <w:highlight w:val="yellow"/>
+          <w:lang w:val="en-US"/>
+        </w:rPr>
+        <w:t>2.</w:t>
+      </w:r>
+      <w:r>
+        <w:rPr>
+          <w:b/>
+          <w:bCs/>
+          <w:sz w:val="21"/>
+          <w:szCs w:val="21"/>
+          <w:highlight w:val="yellow"/>
+          <w:lang w:val="en-US"/>
+        </w:rPr>
+        <w:t>5</w:t>
+      </w:r>
+      <w:r>
+        <w:rPr>
+          <w:b/>
+          <w:bCs/>
+          <w:sz w:val="21"/>
+          <w:szCs w:val="21"/>
+          <w:highlight w:val="yellow"/>
+          <w:lang w:val="en-US"/>
+        </w:rPr>
+        <w:t>. &lt;</w:t>
+      </w:r>
+      <w:r>
+        <w:rPr>
+          <w:b/>
+          <w:bCs/>
+          <w:sz w:val="21"/>
+          <w:szCs w:val="21"/>
+          <w:highlight w:val="yellow"/>
+          <w:lang w:val="en-US"/>
+        </w:rPr>
+        <w:t>head</w:t>
+      </w:r>
+      <w:r>
+        <w:rPr>
+          <w:b/>
+          <w:bCs/>
+          <w:sz w:val="21"/>
+          <w:szCs w:val="21"/>
+          <w:highlight w:val="yellow"/>
+          <w:lang w:val="en-US"/>
+        </w:rPr>
+        <w:t>&gt; tegi?</w:t>
+      </w:r>
+    </w:p>
+    <w:p>
+      <w:pPr>
+        <w:pStyle w:val="Normal"/>
+        <w:jc w:val="left"/>
+        <w:rPr/>
+      </w:pPr>
+      <w:r>
+        <w:rPr/>
+        <w:t xml:space="preserve">&lt;head&gt;...&lt;/head&gt; bo'limi sahifa haqida texnik ma'lumotlarni o'z ichiga oladi: sarlavha, tavsif, qidiruv tizimlari uchun kalit so'zlar, kodlash va boshqalar. </w:t>
+      </w:r>
+      <w:r>
+        <w:rPr/>
+        <w:t>Bu teg ichiga</w:t>
+      </w:r>
+      <w:r>
+        <w:rPr/>
+        <w:t xml:space="preserve"> kirit</w:t>
+      </w:r>
+      <w:r>
+        <w:rPr/>
+        <w:t>il</w:t>
+      </w:r>
+      <w:r>
+        <w:rPr/>
+        <w:t>gan ma'lumotlar brauzer oynasida ko'rsatilmaydi, lekin u brauzerga sahifani qanday qayta ishlash kerakligini aytadigan ma'lumotlarni o'z ichiga oladi.</w:t>
+      </w:r>
+    </w:p>
+    <w:p>
+      <w:pPr>
+        <w:pStyle w:val="Normal"/>
+        <w:numPr>
+          <w:ilvl w:val="0"/>
+          <w:numId w:val="0"/>
+        </w:numPr>
+        <w:ind w:hanging="0" w:left="0"/>
+        <w:jc w:val="left"/>
+        <w:rPr>
+          <w:b/>
+          <w:bCs/>
+          <w:sz w:val="21"/>
+          <w:szCs w:val="21"/>
+          <w:highlight w:val="yellow"/>
+          <w:lang w:val="en-US"/>
+        </w:rPr>
+      </w:pPr>
+      <w:r>
+        <w:rPr/>
+      </w:r>
+    </w:p>
+    <w:p>
+      <w:pPr>
+        <w:pStyle w:val="Normal"/>
+        <w:numPr>
+          <w:ilvl w:val="0"/>
+          <w:numId w:val="0"/>
+        </w:numPr>
+        <w:ind w:hanging="0" w:left="0"/>
+        <w:jc w:val="left"/>
+        <w:rPr/>
+      </w:pPr>
+      <w:r>
+        <w:rPr>
+          <w:b/>
+          <w:bCs/>
+          <w:sz w:val="21"/>
+          <w:szCs w:val="21"/>
+          <w:highlight w:val="yellow"/>
+          <w:lang w:val="en-US"/>
+        </w:rPr>
+        <w:t>2.</w:t>
+      </w:r>
+      <w:r>
+        <w:rPr>
+          <w:b/>
+          <w:bCs/>
+          <w:sz w:val="21"/>
+          <w:szCs w:val="21"/>
+          <w:highlight w:val="yellow"/>
+          <w:lang w:val="en-US"/>
+        </w:rPr>
+        <w:t>6</w:t>
+      </w:r>
+      <w:r>
+        <w:rPr>
+          <w:b/>
+          <w:bCs/>
+          <w:sz w:val="21"/>
+          <w:szCs w:val="21"/>
+          <w:highlight w:val="yellow"/>
+          <w:lang w:val="en-US"/>
+        </w:rPr>
+        <w:t>.&lt;</w:t>
+      </w:r>
+      <w:r>
+        <w:rPr>
+          <w:b/>
+          <w:bCs/>
+          <w:sz w:val="21"/>
+          <w:szCs w:val="21"/>
+          <w:highlight w:val="yellow"/>
+          <w:lang w:val="en-US"/>
+        </w:rPr>
+        <w:t>title&gt; tegi?</w:t>
+      </w:r>
+    </w:p>
+    <w:p>
+      <w:pPr>
+        <w:pStyle w:val="Normal"/>
+        <w:jc w:val="left"/>
+        <w:rPr/>
+      </w:pPr>
+      <w:r>
+        <w:rPr/>
+        <w:t xml:space="preserve">&lt;title&gt; </w:t>
+      </w:r>
+      <w:r>
+        <w:rPr/>
+        <w:t xml:space="preserve">tegi </w:t>
+      </w:r>
+      <w:r>
+        <w:rPr/>
+        <w:t>&lt;head&gt; bo'limining kerakli elementi. &lt;title&gt; elementi ichiga joylashtirilgan matn veb-brauzerning sarlavha satrida paydo bo'ladi. Sarlavhaga to'liq mos kelishi uchun sarlavha 60 belgidan oshmasligi kerak. Sarlavha matni veb-sahifa mazmunining eng to'liq tavsifini o'z ichiga olishi kerak.</w:t>
+      </w:r>
+    </w:p>
+    <w:p>
+      <w:pPr>
+        <w:pStyle w:val="Normal"/>
+        <w:numPr>
+          <w:ilvl w:val="0"/>
+          <w:numId w:val="0"/>
+        </w:numPr>
+        <w:ind w:hanging="0" w:left="0"/>
+        <w:jc w:val="left"/>
+        <w:rPr/>
+      </w:pPr>
+      <w:r>
+        <w:rPr>
+          <w:b/>
+          <w:bCs/>
+          <w:sz w:val="21"/>
+          <w:szCs w:val="21"/>
+          <w:highlight w:val="yellow"/>
+          <w:lang w:val="en-US"/>
+        </w:rPr>
+        <w:t>2.</w:t>
+      </w:r>
+      <w:r>
+        <w:rPr>
+          <w:b/>
+          <w:bCs/>
+          <w:sz w:val="21"/>
+          <w:szCs w:val="21"/>
+          <w:highlight w:val="yellow"/>
+          <w:lang w:val="en-US"/>
+        </w:rPr>
+        <w:t>7</w:t>
+      </w:r>
+      <w:r>
+        <w:rPr>
+          <w:b/>
+          <w:bCs/>
+          <w:sz w:val="21"/>
+          <w:szCs w:val="21"/>
+          <w:highlight w:val="yellow"/>
+          <w:lang w:val="en-US"/>
+        </w:rPr>
+        <w:t>.&lt;</w:t>
+      </w:r>
+      <w:r>
+        <w:rPr>
+          <w:b/>
+          <w:bCs/>
+          <w:sz w:val="21"/>
+          <w:szCs w:val="21"/>
+          <w:highlight w:val="yellow"/>
+          <w:lang w:val="en-US"/>
+        </w:rPr>
+        <w:t>meta&gt; teglari?</w:t>
+      </w:r>
+    </w:p>
+    <w:p>
+      <w:pPr>
+        <w:pStyle w:val="Normal"/>
+        <w:jc w:val="left"/>
+        <w:rPr/>
+      </w:pPr>
+      <w:r>
+        <w:rPr/>
+        <w:t xml:space="preserve">&lt;head&gt; bo'limining ixtiyoriy elementi &lt;meta&gt; elementidir. Uning yordami bilan siz sahifa mazmuni tavsifini va qidiruv tizimlari uchun kalit so'zlarni, HTML hujjatining muallifini va boshqa metadata xususiyatlarini o'rnatishingiz mumkin. </w:t>
+      </w:r>
+      <w:r>
+        <w:rPr/>
+        <w:t>&lt;head&gt; elementi bir nechta &lt;meta&gt; elementlarni o'z ichiga olishi mumkin, chunki ular foydalanadigan atributlarga qarab turli xil ma'lumotlarni o'z ichiga oladi.</w:t>
+      </w:r>
+    </w:p>
+    <w:p>
+      <w:pPr>
+        <w:pStyle w:val="PreformattedText"/>
+        <w:pBdr>
+          <w:top w:val="single" w:sz="2" w:space="15" w:color="E6E6E6"/>
+          <w:left w:val="single" w:sz="2" w:space="15" w:color="E6E6E6"/>
+          <w:bottom w:val="single" w:sz="2" w:space="15" w:color="E6E6E6"/>
+          <w:right w:val="single" w:sz="2" w:space="15" w:color="E6E6E6"/>
+        </w:pBdr>
+        <w:ind w:hanging="0" w:left="0" w:right="0"/>
+        <w:rPr/>
+      </w:pPr>
+      <w:r>
+        <w:rPr>
+          <w:rStyle w:val="SourceText"/>
+        </w:rPr>
+        <w:t>&lt;meta name="description" content="Sahifa mazmunining tavsifi"&gt;</w:t>
+      </w:r>
+    </w:p>
+    <w:p>
+      <w:pPr>
+        <w:pStyle w:val="PreformattedText"/>
+        <w:pBdr>
+          <w:top w:val="single" w:sz="2" w:space="15" w:color="E6E6E6"/>
+          <w:left w:val="single" w:sz="2" w:space="15" w:color="E6E6E6"/>
+          <w:bottom w:val="single" w:sz="2" w:space="15" w:color="E6E6E6"/>
+          <w:right w:val="single" w:sz="2" w:space="15" w:color="E6E6E6"/>
+        </w:pBdr>
+        <w:spacing w:before="0" w:after="283"/>
+        <w:ind w:hanging="0" w:left="0" w:right="0"/>
+        <w:rPr/>
+      </w:pPr>
+      <w:r>
+        <w:rPr>
+          <w:rStyle w:val="SourceText"/>
+        </w:rPr>
+        <w:t>&lt;meta name="keywords" content="Kalit so'zlar vergul bilan ajratilgan"&gt;</w:t>
+      </w:r>
+    </w:p>
+    <w:p>
+      <w:pPr>
+        <w:pStyle w:val="Normal"/>
+        <w:rPr/>
+      </w:pPr>
+      <w:r>
+        <w:rPr/>
+        <w:t>Sahifa mazmuni va kalit so'zlarning tavsifi bir vaqtning o'zida bir nechta tillarda, masalan, rus va ingliz tillarida ko'rsatilishi mumkin:</w:t>
+      </w:r>
+    </w:p>
+    <w:p>
+      <w:pPr>
+        <w:pStyle w:val="PreformattedText"/>
+        <w:rPr>
+          <w:rStyle w:val="SourceText"/>
+        </w:rPr>
+      </w:pPr>
+      <w:r>
+        <w:rPr/>
+      </w:r>
+    </w:p>
+    <w:p>
+      <w:pPr>
+        <w:pStyle w:val="PreformattedText"/>
+        <w:rPr/>
+      </w:pPr>
+      <w:r>
+        <w:rPr>
+          <w:rStyle w:val="SourceText"/>
+        </w:rPr>
+        <w:t>&lt;meta name="description" lang="ru" content="Описание содержимого страницы"&gt;</w:t>
+      </w:r>
+    </w:p>
+    <w:p>
+      <w:pPr>
+        <w:pStyle w:val="PreformattedText"/>
+        <w:pBdr>
+          <w:top w:val="single" w:sz="2" w:space="15" w:color="E6E6E6"/>
+          <w:left w:val="single" w:sz="2" w:space="15" w:color="E6E6E6"/>
+          <w:bottom w:val="single" w:sz="2" w:space="15" w:color="E6E6E6"/>
+          <w:right w:val="single" w:sz="2" w:space="15" w:color="E6E6E6"/>
+        </w:pBdr>
+        <w:ind w:hanging="0" w:left="0" w:right="0"/>
+        <w:rPr/>
+      </w:pPr>
+      <w:r>
+        <w:rPr>
+          <w:rStyle w:val="SourceText"/>
+        </w:rPr>
+        <w:t>&lt;meta name="description" lang="en" content="Description"&gt;</w:t>
+      </w:r>
+    </w:p>
+    <w:p>
+      <w:pPr>
+        <w:pStyle w:val="PreformattedText"/>
+        <w:pBdr>
+          <w:top w:val="single" w:sz="2" w:space="15" w:color="E6E6E6"/>
+          <w:left w:val="single" w:sz="2" w:space="15" w:color="E6E6E6"/>
+          <w:bottom w:val="single" w:sz="2" w:space="15" w:color="E6E6E6"/>
+          <w:right w:val="single" w:sz="2" w:space="15" w:color="E6E6E6"/>
+        </w:pBdr>
+        <w:ind w:hanging="0" w:left="0" w:right="0"/>
+        <w:rPr/>
+      </w:pPr>
+      <w:r>
+        <w:rPr>
+          <w:rStyle w:val="SourceText"/>
+        </w:rPr>
+        <w:t>&lt;meta name="keywords" lang="ru" content="Ключевые слова через запятую"&gt;</w:t>
+      </w:r>
+    </w:p>
+    <w:p>
+      <w:pPr>
+        <w:pStyle w:val="PreformattedText"/>
+        <w:pBdr>
+          <w:top w:val="single" w:sz="2" w:space="15" w:color="E6E6E6"/>
+          <w:left w:val="single" w:sz="2" w:space="15" w:color="E6E6E6"/>
+          <w:bottom w:val="single" w:sz="2" w:space="15" w:color="E6E6E6"/>
+          <w:right w:val="single" w:sz="2" w:space="15" w:color="E6E6E6"/>
+        </w:pBdr>
+        <w:spacing w:before="0" w:after="283"/>
+        <w:ind w:hanging="0" w:left="0" w:right="0"/>
+        <w:rPr/>
+      </w:pPr>
+      <w:r>
+        <w:rPr>
+          <w:rStyle w:val="SourceText"/>
+        </w:rPr>
+        <w:t>&lt;meta name="keywords" lang="en" content="Keywords"&gt;</w:t>
+      </w:r>
+    </w:p>
+    <w:p>
+      <w:pPr>
+        <w:pStyle w:val="Normal"/>
+        <w:rPr/>
+      </w:pPr>
+      <w:r>
+        <w:rPr/>
+        <w:t>&lt;meta&gt; elementidan foydalanib, siz qidiruv tizimlari tomonidan veb-sahifani indekslashni bloklashingiz yoki ruxsat berishingiz mumkin:</w:t>
+      </w:r>
+    </w:p>
+    <w:p>
+      <w:pPr>
+        <w:pStyle w:val="Normal"/>
+        <w:rPr/>
+      </w:pPr>
+      <w:r>
+        <w:rPr/>
+        <w:t>Indekslash va quyidagi havolalarga ruxsat beriladi:</w:t>
+      </w:r>
+    </w:p>
+    <w:p>
+      <w:pPr>
+        <w:pStyle w:val="PreformattedText"/>
+        <w:pBdr>
+          <w:top w:val="single" w:sz="2" w:space="15" w:color="E6E6E6"/>
+          <w:left w:val="single" w:sz="2" w:space="15" w:color="E6E6E6"/>
+          <w:bottom w:val="single" w:sz="2" w:space="15" w:color="E6E6E6"/>
+          <w:right w:val="single" w:sz="2" w:space="15" w:color="E6E6E6"/>
+        </w:pBdr>
+        <w:spacing w:before="0" w:after="283"/>
+        <w:ind w:hanging="0" w:left="0" w:right="0"/>
+        <w:rPr/>
+      </w:pPr>
+      <w:r>
+        <w:rPr>
+          <w:rStyle w:val="SourceText"/>
+        </w:rPr>
+        <w:t>&lt;meta name="robots" content="index, follow"&gt;</w:t>
+      </w:r>
+    </w:p>
+    <w:p>
+      <w:pPr>
+        <w:pStyle w:val="Normal"/>
+        <w:spacing w:before="0" w:after="0"/>
+        <w:ind w:hanging="0" w:left="75" w:right="75"/>
+        <w:rPr/>
+      </w:pPr>
+      <w:r>
+        <w:rPr/>
+        <w:t>Indekslash ruxsat etiladi, quyidagi havolalar taqiqlanadi:</w:t>
+      </w:r>
+    </w:p>
+    <w:p>
+      <w:pPr>
+        <w:pStyle w:val="PreformattedText"/>
+        <w:pBdr>
+          <w:top w:val="single" w:sz="2" w:space="15" w:color="E6E6E6"/>
+          <w:left w:val="single" w:sz="2" w:space="15" w:color="E6E6E6"/>
+          <w:bottom w:val="single" w:sz="2" w:space="15" w:color="E6E6E6"/>
+          <w:right w:val="single" w:sz="2" w:space="15" w:color="E6E6E6"/>
+        </w:pBdr>
+        <w:spacing w:before="0" w:after="283"/>
+        <w:ind w:hanging="0" w:left="0" w:right="0"/>
+        <w:rPr/>
+      </w:pPr>
+      <w:r>
+        <w:rPr>
+          <w:rStyle w:val="SourceText"/>
+        </w:rPr>
+        <w:t>&lt;meta name="robots" content="index, nofollow"&gt;</w:t>
+      </w:r>
+    </w:p>
+    <w:p>
+      <w:pPr>
+        <w:pStyle w:val="Normal"/>
+        <w:spacing w:before="0" w:after="0"/>
+        <w:ind w:hanging="0" w:left="75" w:right="75"/>
+        <w:rPr/>
+      </w:pPr>
+      <w:r>
+        <w:rPr/>
+        <w:t>Indekslash va quyidagi havolalar taqiqlanadi:</w:t>
+      </w:r>
+    </w:p>
+    <w:p>
+      <w:pPr>
+        <w:pStyle w:val="Normal"/>
+        <w:rPr/>
+      </w:pPr>
+      <w:r>
+        <w:rPr>
+          <w:rStyle w:val="SourceText"/>
+        </w:rPr>
+        <w:t>&lt;meta name="robots" content="noindex, nofollow"&gt;</w:t>
+      </w:r>
+    </w:p>
+    <w:p>
+      <w:pPr>
+        <w:pStyle w:val="Normal"/>
+        <w:rPr/>
+      </w:pPr>
+      <w:r>
+        <w:rPr/>
+        <w:t>Belgilangan vaqtdan keyin (masalan, 30 soniyadan keyin) sahifani avtomatik ravishda qayta yuklash uchun siz yangilash qiymatidan foydalanishingiz kerak:</w:t>
+      </w:r>
+    </w:p>
+    <w:p>
+      <w:pPr>
+        <w:pStyle w:val="PreformattedText"/>
+        <w:pBdr>
+          <w:top w:val="single" w:sz="2" w:space="15" w:color="E6E6E6"/>
+          <w:left w:val="single" w:sz="2" w:space="15" w:color="E6E6E6"/>
+          <w:bottom w:val="single" w:sz="2" w:space="15" w:color="E6E6E6"/>
+          <w:right w:val="single" w:sz="2" w:space="15" w:color="E6E6E6"/>
+        </w:pBdr>
+        <w:spacing w:before="0" w:after="283"/>
+        <w:ind w:hanging="0" w:left="0" w:right="0"/>
+        <w:rPr/>
+      </w:pPr>
+      <w:r>
+        <w:rPr>
+          <w:rStyle w:val="SourceText"/>
+        </w:rPr>
+        <w:t>&lt;meta http-equiv="refresh" content="30"&gt;</w:t>
+      </w:r>
+    </w:p>
+    <w:p>
+      <w:pPr>
+        <w:pStyle w:val="Normal"/>
+        <w:spacing w:before="0" w:after="0"/>
+        <w:ind w:hanging="0" w:left="75" w:right="75"/>
+        <w:rPr/>
+      </w:pPr>
+      <w:r>
+        <w:rPr/>
+        <w:t>Mehmonni boshqa sahifaga yo'naltirish uchun url parametrida URL manzilini ko'rsatishingiz kerak:</w:t>
+      </w:r>
+    </w:p>
+    <w:p>
+      <w:pPr>
+        <w:pStyle w:val="PreformattedText"/>
+        <w:pBdr>
+          <w:top w:val="single" w:sz="2" w:space="15" w:color="E6E6E6"/>
+          <w:left w:val="single" w:sz="2" w:space="15" w:color="E6E6E6"/>
+          <w:bottom w:val="single" w:sz="2" w:space="15" w:color="E6E6E6"/>
+          <w:right w:val="single" w:sz="2" w:space="15" w:color="E6E6E6"/>
+        </w:pBdr>
+        <w:spacing w:before="0" w:after="283"/>
+        <w:ind w:hanging="0" w:left="0" w:right="0"/>
+        <w:rPr/>
+      </w:pPr>
+      <w:r>
+        <w:rPr>
+          <w:rStyle w:val="SourceText"/>
+        </w:rPr>
+        <w:t>&lt;meta http-equiv="refresh" content="0; url=http://yandex.ru/"&gt;</w:t>
+      </w:r>
+    </w:p>
+    <w:p>
+      <w:pPr>
+        <w:pStyle w:val="Normal"/>
+        <w:numPr>
+          <w:ilvl w:val="0"/>
+          <w:numId w:val="0"/>
+        </w:numPr>
+        <w:ind w:hanging="0" w:left="0"/>
+        <w:jc w:val="left"/>
+        <w:rPr/>
+      </w:pPr>
+      <w:r>
+        <w:rPr>
+          <w:b/>
+          <w:bCs/>
+          <w:sz w:val="21"/>
+          <w:szCs w:val="21"/>
+          <w:highlight w:val="yellow"/>
+          <w:lang w:val="en-US"/>
+        </w:rPr>
+        <w:t>2.</w:t>
+      </w:r>
+      <w:r>
+        <w:rPr>
+          <w:b/>
+          <w:bCs/>
+          <w:sz w:val="21"/>
+          <w:szCs w:val="21"/>
+          <w:highlight w:val="yellow"/>
+          <w:lang w:val="en-US"/>
+        </w:rPr>
+        <w:t>8</w:t>
+      </w:r>
+      <w:r>
+        <w:rPr>
+          <w:b/>
+          <w:bCs/>
+          <w:sz w:val="21"/>
+          <w:szCs w:val="21"/>
+          <w:highlight w:val="yellow"/>
+          <w:lang w:val="en-US"/>
+        </w:rPr>
+        <w:t>.&lt;</w:t>
+      </w:r>
+      <w:r>
+        <w:rPr>
+          <w:b/>
+          <w:bCs/>
+          <w:sz w:val="21"/>
+          <w:szCs w:val="21"/>
+          <w:highlight w:val="yellow"/>
+          <w:lang w:val="en-US"/>
+        </w:rPr>
+        <w:t>meta&gt; teg</w:t>
+      </w:r>
+      <w:r>
+        <w:rPr>
+          <w:b/>
+          <w:bCs/>
+          <w:sz w:val="21"/>
+          <w:szCs w:val="21"/>
+          <w:highlight w:val="yellow"/>
+          <w:lang w:val="en-US"/>
+        </w:rPr>
+        <w:t>ining charset atributi</w:t>
+      </w:r>
+      <w:r>
+        <w:rPr>
+          <w:b/>
+          <w:bCs/>
+          <w:sz w:val="21"/>
+          <w:szCs w:val="21"/>
+          <w:highlight w:val="yellow"/>
+          <w:lang w:val="en-US"/>
+        </w:rPr>
+        <w:t>?</w:t>
+      </w:r>
+    </w:p>
+    <w:p>
+      <w:pPr>
+        <w:pStyle w:val="Normal"/>
+        <w:numPr>
+          <w:ilvl w:val="0"/>
+          <w:numId w:val="0"/>
+        </w:numPr>
+        <w:ind w:hanging="0" w:left="0"/>
+        <w:jc w:val="left"/>
+        <w:rPr/>
+      </w:pPr>
+      <w:r>
+        <w:rPr/>
+        <w:t>Joriy HTML hujjati uchun belgilar kodlashni belgilaydi.</w:t>
+      </w:r>
+    </w:p>
+    <w:p>
+      <w:pPr>
+        <w:pStyle w:val="Normal"/>
+        <w:rPr/>
+      </w:pPr>
+      <w:r>
+        <w:rPr>
+          <w:b/>
+          <w:bCs/>
+          <w:sz w:val="21"/>
+          <w:szCs w:val="21"/>
+          <w:highlight w:val="yellow"/>
+          <w:lang w:val="en-US"/>
+        </w:rPr>
+        <w:t>2.</w:t>
+      </w:r>
+      <w:r>
+        <w:rPr>
+          <w:b/>
+          <w:bCs/>
+          <w:sz w:val="21"/>
+          <w:szCs w:val="21"/>
+          <w:highlight w:val="yellow"/>
+          <w:lang w:val="en-US"/>
+        </w:rPr>
+        <w:t>9</w:t>
+      </w:r>
+      <w:r>
+        <w:rPr>
+          <w:b/>
+          <w:bCs/>
+          <w:sz w:val="21"/>
+          <w:szCs w:val="21"/>
+          <w:highlight w:val="yellow"/>
+          <w:lang w:val="en-US"/>
+        </w:rPr>
+        <w:t>.&lt;</w:t>
+      </w:r>
+      <w:r>
+        <w:rPr>
+          <w:b/>
+          <w:bCs/>
+          <w:sz w:val="21"/>
+          <w:szCs w:val="21"/>
+          <w:highlight w:val="yellow"/>
+          <w:lang w:val="en-US"/>
+        </w:rPr>
+        <w:t>meta&gt; teg</w:t>
+      </w:r>
+      <w:r>
+        <w:rPr>
+          <w:b/>
+          <w:bCs/>
+          <w:sz w:val="21"/>
+          <w:szCs w:val="21"/>
+          <w:highlight w:val="yellow"/>
+          <w:lang w:val="en-US"/>
+        </w:rPr>
+        <w:t>ining content atributi</w:t>
+      </w:r>
+      <w:r>
+        <w:rPr>
+          <w:b/>
+          <w:bCs/>
+          <w:sz w:val="21"/>
+          <w:szCs w:val="21"/>
+          <w:highlight w:val="yellow"/>
+          <w:lang w:val="en-US"/>
+        </w:rPr>
+        <w:t>?</w:t>
+      </w:r>
+      <w:r>
+        <w:rPr/>
+        <w:br/>
+      </w:r>
+      <w:r>
+        <w:rPr/>
+        <w:t>http-equiv yoki name atributi bilan bog'langan qiymatni ularning qiymatiga qarab belgilaydigan ixtiyoriy matnni o'z ichiga oladi.</w:t>
+      </w:r>
+    </w:p>
+    <w:p>
+      <w:pPr>
+        <w:pStyle w:val="Normal"/>
+        <w:rPr/>
+      </w:pPr>
+      <w:r>
+        <w:rPr>
+          <w:b/>
+          <w:bCs/>
+          <w:sz w:val="21"/>
+          <w:szCs w:val="21"/>
+          <w:highlight w:val="yellow"/>
+          <w:lang w:val="en-US"/>
+        </w:rPr>
+        <w:t>2.</w:t>
+      </w:r>
+      <w:r>
+        <w:rPr>
+          <w:b/>
+          <w:bCs/>
+          <w:sz w:val="21"/>
+          <w:szCs w:val="21"/>
+          <w:highlight w:val="yellow"/>
+          <w:lang w:val="en-US"/>
+        </w:rPr>
+        <w:t>10</w:t>
+      </w:r>
+      <w:r>
+        <w:rPr>
+          <w:b/>
+          <w:bCs/>
+          <w:sz w:val="21"/>
+          <w:szCs w:val="21"/>
+          <w:highlight w:val="yellow"/>
+          <w:lang w:val="en-US"/>
+        </w:rPr>
+        <w:t>.&lt;</w:t>
+      </w:r>
+      <w:r>
+        <w:rPr>
+          <w:b/>
+          <w:bCs/>
+          <w:sz w:val="21"/>
+          <w:szCs w:val="21"/>
+          <w:highlight w:val="yellow"/>
+          <w:lang w:val="en-US"/>
+        </w:rPr>
+        <w:t>meta&gt; teg</w:t>
+      </w:r>
+      <w:r>
+        <w:rPr>
+          <w:b/>
+          <w:bCs/>
+          <w:sz w:val="21"/>
+          <w:szCs w:val="21"/>
+          <w:highlight w:val="yellow"/>
+          <w:lang w:val="en-US"/>
+        </w:rPr>
+        <w:t xml:space="preserve">ining </w:t>
+      </w:r>
+      <w:r>
+        <w:rPr>
+          <w:b/>
+          <w:bCs/>
+          <w:sz w:val="21"/>
+          <w:szCs w:val="21"/>
+          <w:highlight w:val="yellow"/>
+          <w:lang w:val="en-US"/>
+        </w:rPr>
+        <w:t>http-equiv</w:t>
+      </w:r>
+      <w:r>
+        <w:rPr>
+          <w:b/>
+          <w:bCs/>
+          <w:sz w:val="21"/>
+          <w:szCs w:val="21"/>
+          <w:highlight w:val="yellow"/>
+          <w:lang w:val="en-US"/>
+        </w:rPr>
+        <w:t xml:space="preserve"> atributi</w:t>
+      </w:r>
+      <w:r>
+        <w:rPr>
+          <w:b/>
+          <w:bCs/>
+          <w:sz w:val="21"/>
+          <w:szCs w:val="21"/>
+          <w:highlight w:val="yellow"/>
+          <w:lang w:val="en-US"/>
+        </w:rPr>
+        <w:t>?</w:t>
+      </w:r>
+    </w:p>
+    <w:p>
+      <w:pPr>
+        <w:pStyle w:val="BodyText"/>
+        <w:rPr/>
+      </w:pPr>
+      <w:r>
+        <w:rPr>
+          <w:rStyle w:val="SourceText"/>
+        </w:rPr>
+        <w:t>&lt;meta&gt;</w:t>
+      </w:r>
+      <w:r>
+        <w:rPr/>
+        <w:t xml:space="preserve"> tegining </w:t>
+      </w:r>
+      <w:r>
+        <w:rPr>
+          <w:rStyle w:val="SourceText"/>
+        </w:rPr>
+        <w:t>http-equiv</w:t>
+      </w:r>
+      <w:r>
+        <w:rPr/>
+        <w:t xml:space="preserve"> atributi, HTTP protokoli bilan bog'liq ma'lumotlarni o'z ichiga oladi.</w:t>
+      </w:r>
+    </w:p>
+    <w:p>
+      <w:pPr>
+        <w:pStyle w:val="BodyText"/>
+        <w:spacing w:before="0" w:after="0"/>
+        <w:jc w:val="left"/>
+        <w:rPr/>
+      </w:pPr>
+      <w:r>
+        <w:rPr>
+          <w:b/>
+          <w:bCs/>
+          <w:sz w:val="21"/>
+          <w:szCs w:val="21"/>
+          <w:highlight w:val="yellow"/>
+          <w:lang w:val="en-US"/>
+        </w:rPr>
+        <w:t>2.</w:t>
+      </w:r>
+      <w:r>
+        <w:rPr>
+          <w:b/>
+          <w:bCs/>
+          <w:sz w:val="21"/>
+          <w:szCs w:val="21"/>
+          <w:highlight w:val="yellow"/>
+          <w:lang w:val="en-US"/>
+        </w:rPr>
+        <w:t>11</w:t>
+      </w:r>
+      <w:r>
+        <w:rPr>
+          <w:b/>
+          <w:bCs/>
+          <w:sz w:val="21"/>
+          <w:szCs w:val="21"/>
+          <w:highlight w:val="yellow"/>
+          <w:lang w:val="en-US"/>
+        </w:rPr>
+        <w:t>.&lt;</w:t>
+      </w:r>
+      <w:r>
+        <w:rPr>
+          <w:b/>
+          <w:bCs/>
+          <w:sz w:val="21"/>
+          <w:szCs w:val="21"/>
+          <w:highlight w:val="yellow"/>
+          <w:lang w:val="en-US"/>
+        </w:rPr>
+        <w:t>meta&gt; teg</w:t>
+      </w:r>
+      <w:r>
+        <w:rPr>
+          <w:b/>
+          <w:bCs/>
+          <w:sz w:val="21"/>
+          <w:szCs w:val="21"/>
+          <w:highlight w:val="yellow"/>
+          <w:lang w:val="en-US"/>
+        </w:rPr>
+        <w:t xml:space="preserve">ining </w:t>
+      </w:r>
+      <w:r>
+        <w:rPr>
+          <w:b/>
+          <w:bCs/>
+          <w:sz w:val="21"/>
+          <w:szCs w:val="21"/>
+          <w:highlight w:val="yellow"/>
+          <w:lang w:val="en-US"/>
+        </w:rPr>
+        <w:t>name</w:t>
+      </w:r>
+      <w:r>
+        <w:rPr>
+          <w:b/>
+          <w:bCs/>
+          <w:sz w:val="21"/>
+          <w:szCs w:val="21"/>
+          <w:highlight w:val="yellow"/>
+          <w:lang w:val="en-US"/>
+        </w:rPr>
+        <w:t xml:space="preserve"> atributi</w:t>
+      </w:r>
+      <w:r>
+        <w:rPr>
+          <w:b/>
+          <w:bCs/>
+          <w:sz w:val="21"/>
+          <w:szCs w:val="21"/>
+          <w:highlight w:val="yellow"/>
+          <w:lang w:val="en-US"/>
+        </w:rPr>
+        <w:t>?</w:t>
+      </w:r>
+      <w:r>
+        <w:rPr/>
+        <w:br/>
+      </w:r>
+      <w:r>
+        <w:rPr>
+          <w:rStyle w:val="SourceText"/>
+        </w:rPr>
+        <w:t>&lt;meta&gt;</w:t>
+      </w:r>
+      <w:r>
+        <w:rPr/>
+        <w:t xml:space="preserve"> tegining </w:t>
+      </w:r>
+      <w:r>
+        <w:rPr>
+          <w:rStyle w:val="SourceText"/>
+        </w:rPr>
+        <w:t>name</w:t>
+      </w:r>
+      <w:r>
+        <w:rPr/>
+        <w:t xml:space="preserve"> atributi, tegning xususiyatlarni aniqlash uchun ishlatiladi. Bu attribut, </w:t>
+      </w:r>
+      <w:r>
+        <w:rPr>
+          <w:rStyle w:val="SourceText"/>
+        </w:rPr>
+        <w:t>content</w:t>
+      </w:r>
+      <w:r>
+        <w:rPr/>
+        <w:t xml:space="preserve"> atributi bilan birga foydalaniladi va qo'shimcha ma'lumotlar, amaliyotlar, yoki brauzer uchun kerakli boshqa xususiyatlarni o'z ichiga oladi.</w:t>
+        <w:br/>
+      </w:r>
+      <w:r>
+        <w:rPr>
+          <w:b/>
+          <w:bCs/>
+          <w:sz w:val="21"/>
+          <w:szCs w:val="21"/>
+          <w:highlight w:val="yellow"/>
+          <w:lang w:val="en-US"/>
+        </w:rPr>
+        <w:t>2.</w:t>
+      </w:r>
+      <w:r>
+        <w:rPr>
+          <w:b/>
+          <w:bCs/>
+          <w:sz w:val="21"/>
+          <w:szCs w:val="21"/>
+          <w:highlight w:val="yellow"/>
+          <w:lang w:val="en-US"/>
+        </w:rPr>
+        <w:t>1</w:t>
+      </w:r>
+      <w:r>
+        <w:rPr>
+          <w:b/>
+          <w:bCs/>
+          <w:sz w:val="21"/>
+          <w:szCs w:val="21"/>
+          <w:highlight w:val="yellow"/>
+          <w:lang w:val="en-US"/>
+        </w:rPr>
+        <w:t>2</w:t>
+      </w:r>
+      <w:r>
+        <w:rPr>
+          <w:b/>
+          <w:bCs/>
+          <w:sz w:val="21"/>
+          <w:szCs w:val="21"/>
+          <w:highlight w:val="yellow"/>
+          <w:lang w:val="en-US"/>
+        </w:rPr>
+        <w:t>.</w:t>
+      </w:r>
+      <w:r>
+        <w:rPr>
+          <w:b/>
+          <w:bCs/>
+          <w:sz w:val="21"/>
+          <w:szCs w:val="21"/>
+          <w:highlight w:val="yellow"/>
+          <w:lang w:val="en-US"/>
+        </w:rPr>
+        <w:t>&lt;</w:t>
+      </w:r>
+      <w:r>
+        <w:rPr>
+          <w:b/>
+          <w:bCs/>
+          <w:sz w:val="21"/>
+          <w:szCs w:val="21"/>
+          <w:highlight w:val="yellow"/>
+          <w:lang w:val="en-US"/>
+        </w:rPr>
+        <w:t>style&gt; tegi</w:t>
+      </w:r>
+      <w:r>
+        <w:rPr>
+          <w:b/>
+          <w:bCs/>
+          <w:sz w:val="21"/>
+          <w:szCs w:val="21"/>
+          <w:highlight w:val="yellow"/>
+          <w:lang w:val="en-US"/>
+        </w:rPr>
+        <w:t>?</w:t>
+      </w:r>
+    </w:p>
+    <w:p>
+      <w:pPr>
+        <w:pStyle w:val="BodyText"/>
+        <w:spacing w:before="0" w:after="0"/>
+        <w:jc w:val="left"/>
+        <w:rPr/>
+      </w:pPr>
+      <w:r>
+        <w:rPr/>
+        <w:t>Ushbu element ichida sahifada ishlatiladigan uslublar o'rnatiladi. CSS HTML hujjatida uslublarni o'rnatish uchun ishlatiladi. Bir sahifada bir nechta bunday elementlar bo'lishi mumkin.</w:t>
+      </w:r>
+    </w:p>
+    <w:p>
+      <w:pPr>
+        <w:pStyle w:val="Normal"/>
+        <w:rPr/>
+      </w:pPr>
+      <w:r>
+        <w:rPr>
+          <w:b/>
+          <w:bCs/>
+          <w:sz w:val="21"/>
+          <w:szCs w:val="21"/>
+          <w:highlight w:val="yellow"/>
+          <w:lang w:val="en-US"/>
+        </w:rPr>
+        <w:t>2.</w:t>
+      </w:r>
+      <w:r>
+        <w:rPr>
+          <w:b/>
+          <w:bCs/>
+          <w:sz w:val="21"/>
+          <w:szCs w:val="21"/>
+          <w:highlight w:val="yellow"/>
+          <w:lang w:val="en-US"/>
+        </w:rPr>
+        <w:t>1</w:t>
+      </w:r>
+      <w:r>
+        <w:rPr>
+          <w:b/>
+          <w:bCs/>
+          <w:sz w:val="21"/>
+          <w:szCs w:val="21"/>
+          <w:highlight w:val="yellow"/>
+          <w:lang w:val="en-US"/>
+        </w:rPr>
+        <w:t>3</w:t>
+      </w:r>
+      <w:r>
+        <w:rPr>
+          <w:b/>
+          <w:bCs/>
+          <w:sz w:val="21"/>
+          <w:szCs w:val="21"/>
+          <w:highlight w:val="yellow"/>
+          <w:lang w:val="en-US"/>
+        </w:rPr>
+        <w:t>.</w:t>
+      </w:r>
+      <w:r>
+        <w:rPr>
+          <w:b/>
+          <w:bCs/>
+          <w:sz w:val="21"/>
+          <w:szCs w:val="21"/>
+          <w:highlight w:val="yellow"/>
+          <w:lang w:val="en-US"/>
+        </w:rPr>
+        <w:t>&lt;</w:t>
+      </w:r>
+      <w:r>
+        <w:rPr>
+          <w:b/>
+          <w:bCs/>
+          <w:sz w:val="21"/>
+          <w:szCs w:val="21"/>
+          <w:highlight w:val="yellow"/>
+          <w:lang w:val="en-US"/>
+        </w:rPr>
+        <w:t>link&gt; tegi</w:t>
+      </w:r>
+      <w:r>
+        <w:rPr>
+          <w:b/>
+          <w:bCs/>
+          <w:sz w:val="21"/>
+          <w:szCs w:val="21"/>
+          <w:highlight w:val="yellow"/>
+          <w:lang w:val="en-US"/>
+        </w:rPr>
+        <w:t>?</w:t>
+      </w:r>
+      <w:r>
+        <w:rPr/>
+        <w:br/>
+      </w:r>
+      <w:r>
+        <w:rPr/>
+        <w:t>Hujjat uchun uslublarni boshqa usul yordamida ham o'rnatishingiz mumkin - ularni .css kengaytmali alohida faylga yozing, masalan, style.css</w:t>
+      </w:r>
+    </w:p>
+    <w:p>
+      <w:pPr>
+        <w:pStyle w:val="Normal"/>
+        <w:rPr/>
+      </w:pPr>
+      <w:r>
+        <w:rPr/>
+        <w:t>Uslubli faylni veb-sahifaga ulashning ikki yo'li mavjud:</w:t>
+      </w:r>
+    </w:p>
+    <w:p>
+      <w:pPr>
+        <w:pStyle w:val="Normal"/>
+        <w:numPr>
+          <w:ilvl w:val="0"/>
+          <w:numId w:val="2"/>
+        </w:numPr>
+        <w:rPr/>
+      </w:pPr>
+      <w:r>
+        <w:rPr/>
+        <w:t>@import url direktivasi orqali</w:t>
+      </w:r>
+    </w:p>
+    <w:p>
+      <w:pPr>
+        <w:pStyle w:val="Normal"/>
+        <w:numPr>
+          <w:ilvl w:val="0"/>
+          <w:numId w:val="2"/>
+        </w:numPr>
+        <w:rPr/>
+      </w:pPr>
+      <w:r>
+        <w:rPr/>
+        <w:t>&lt;link&gt; elementi yordamida. Bu usul afzallik beriladi.</w:t>
+      </w:r>
+    </w:p>
+    <w:p>
+      <w:pPr>
+        <w:pStyle w:val="Normal"/>
+        <w:rPr/>
+      </w:pPr>
+      <w:r>
+        <w:rPr/>
+        <w:t>&lt;link&gt; elementi joriy sahifa va boshqa hujjatlar o'rtasidagi munosabatni belgilaydi.</w:t>
+        <w:br/>
+      </w:r>
+      <w:r>
+        <w:rPr>
+          <w:b/>
+          <w:bCs/>
+          <w:sz w:val="21"/>
+          <w:szCs w:val="21"/>
+          <w:highlight w:val="yellow"/>
+          <w:lang w:val="en-US"/>
+        </w:rPr>
+        <w:t>2.</w:t>
+      </w:r>
+      <w:r>
+        <w:rPr>
+          <w:b/>
+          <w:bCs/>
+          <w:sz w:val="21"/>
+          <w:szCs w:val="21"/>
+          <w:highlight w:val="yellow"/>
+          <w:lang w:val="en-US"/>
+        </w:rPr>
+        <w:t>1</w:t>
+      </w:r>
+      <w:r>
+        <w:rPr>
+          <w:b/>
+          <w:bCs/>
+          <w:sz w:val="21"/>
+          <w:szCs w:val="21"/>
+          <w:highlight w:val="yellow"/>
+          <w:lang w:val="en-US"/>
+        </w:rPr>
+        <w:t>4</w:t>
+      </w:r>
+      <w:r>
+        <w:rPr>
+          <w:b/>
+          <w:bCs/>
+          <w:sz w:val="21"/>
+          <w:szCs w:val="21"/>
+          <w:highlight w:val="yellow"/>
+          <w:lang w:val="en-US"/>
+        </w:rPr>
+        <w:t>.</w:t>
+      </w:r>
+      <w:r>
+        <w:rPr>
+          <w:b/>
+          <w:bCs/>
+          <w:sz w:val="21"/>
+          <w:szCs w:val="21"/>
+          <w:highlight w:val="yellow"/>
+          <w:lang w:val="en-US"/>
+        </w:rPr>
+        <w:t>&lt;</w:t>
+      </w:r>
+      <w:r>
+        <w:rPr>
+          <w:b/>
+          <w:bCs/>
+          <w:sz w:val="21"/>
+          <w:szCs w:val="21"/>
+          <w:highlight w:val="yellow"/>
+          <w:lang w:val="en-US"/>
+        </w:rPr>
+        <w:t>script&gt; tegi</w:t>
+      </w:r>
+      <w:r>
+        <w:rPr>
+          <w:b/>
+          <w:bCs/>
+          <w:sz w:val="21"/>
+          <w:szCs w:val="21"/>
+          <w:highlight w:val="yellow"/>
+          <w:lang w:val="en-US"/>
+        </w:rPr>
+        <w:t>?</w:t>
+      </w:r>
+      <w:r>
+        <w:rPr/>
+        <w:br/>
+      </w:r>
+      <w:r>
+        <w:rPr/>
+        <w:t>&lt;script&gt; elementi hujjatga turli skriptlarni biriktirish imkonini beradi. Skript matni ushbu element ichida yoki tashqi faylda joylashgan bo'lishi mumkin. Agar skript matni tashqi faylda joylashgan bo'lsa, u element atributlari yordamida ulanadi.</w:t>
+      </w:r>
+    </w:p>
+    <w:p>
+      <w:pPr>
+        <w:pStyle w:val="Normal"/>
+        <w:rPr/>
+      </w:pPr>
+      <w:r>
+        <w:rPr>
+          <w:b/>
+          <w:bCs/>
+          <w:sz w:val="21"/>
+          <w:szCs w:val="21"/>
+          <w:highlight w:val="yellow"/>
+          <w:lang w:val="en-US"/>
+        </w:rPr>
+        <w:t>2.</w:t>
+      </w:r>
+      <w:r>
+        <w:rPr>
+          <w:b/>
+          <w:bCs/>
+          <w:sz w:val="21"/>
+          <w:szCs w:val="21"/>
+          <w:highlight w:val="yellow"/>
+          <w:lang w:val="en-US"/>
+        </w:rPr>
+        <w:t>1</w:t>
+      </w:r>
+      <w:r>
+        <w:rPr>
+          <w:b/>
+          <w:bCs/>
+          <w:sz w:val="21"/>
+          <w:szCs w:val="21"/>
+          <w:highlight w:val="yellow"/>
+          <w:lang w:val="en-US"/>
+        </w:rPr>
+        <w:t>4</w:t>
+      </w:r>
+      <w:r>
+        <w:rPr>
+          <w:b/>
+          <w:bCs/>
+          <w:sz w:val="21"/>
+          <w:szCs w:val="21"/>
+          <w:highlight w:val="yellow"/>
+          <w:lang w:val="en-US"/>
+        </w:rPr>
+        <w:t>.</w:t>
+      </w:r>
+      <w:r>
+        <w:rPr>
+          <w:b/>
+          <w:bCs/>
+          <w:sz w:val="21"/>
+          <w:szCs w:val="21"/>
+          <w:highlight w:val="yellow"/>
+          <w:lang w:val="en-US"/>
+        </w:rPr>
+        <w:t>&lt;</w:t>
+      </w:r>
+      <w:r>
+        <w:rPr>
+          <w:b/>
+          <w:bCs/>
+          <w:sz w:val="21"/>
+          <w:szCs w:val="21"/>
+          <w:highlight w:val="yellow"/>
+          <w:lang w:val="en-US"/>
+        </w:rPr>
+        <w:t>body</w:t>
+      </w:r>
+      <w:r>
+        <w:rPr>
+          <w:b/>
+          <w:bCs/>
+          <w:sz w:val="21"/>
+          <w:szCs w:val="21"/>
+          <w:highlight w:val="yellow"/>
+          <w:lang w:val="en-US"/>
+        </w:rPr>
+        <w:t>&gt; tegi</w:t>
+      </w:r>
+      <w:r>
+        <w:rPr>
+          <w:b/>
+          <w:bCs/>
+          <w:sz w:val="21"/>
+          <w:szCs w:val="21"/>
+          <w:highlight w:val="yellow"/>
+          <w:lang w:val="en-US"/>
+        </w:rPr>
+        <w:t>?</w:t>
+      </w:r>
+      <w:r>
+        <w:rPr/>
+        <w:br/>
+      </w:r>
+      <w:r>
+        <w:rPr/>
+        <w:t>&lt;body&gt; bo'limi hujjatning barcha mazmunini o'z ichiga oladi.</w:t>
+      </w:r>
+    </w:p>
+    <w:p>
+      <w:pPr>
+        <w:pStyle w:val="Normal"/>
+        <w:rPr/>
+      </w:pPr>
+      <w:r>
+        <w:rPr/>
+        <w:br/>
+      </w:r>
+    </w:p>
+    <w:p>
+      <w:pPr>
+        <w:pStyle w:val="Normal"/>
+        <w:rPr/>
+      </w:pPr>
+      <w:r>
+        <w:rPr/>
+        <w:br/>
+        <w:br/>
+      </w:r>
+    </w:p>
+    <w:p>
+      <w:pPr>
+        <w:pStyle w:val="Normal"/>
+        <w:rPr/>
+      </w:pPr>
+      <w:r>
+        <w:rPr/>
+      </w:r>
+    </w:p>
+    <w:p>
+      <w:pPr>
+        <w:pStyle w:val="Normal"/>
+        <w:rPr/>
+      </w:pPr>
+      <w:r>
+        <w:rPr/>
+        <w:br/>
+      </w:r>
+    </w:p>
+    <w:p>
+      <w:pPr>
+        <w:pStyle w:val="Normal"/>
+        <w:jc w:val="left"/>
+        <w:rPr/>
+      </w:pPr>
+      <w:r>
+        <w:rPr>
+          <w:b/>
+          <w:bCs/>
+          <w:sz w:val="21"/>
+          <w:szCs w:val="21"/>
+          <w:highlight w:val="yellow"/>
+          <w:lang w:val="en-US"/>
+        </w:rPr>
+        <w:t xml:space="preserve">2.4.HTML formatlash </w:t>
+      </w:r>
+      <w:r>
+        <w:rPr>
+          <w:b/>
+          <w:bCs/>
+          <w:sz w:val="21"/>
+          <w:szCs w:val="21"/>
+          <w:highlight w:val="yellow"/>
+          <w:lang w:val="en-US"/>
+        </w:rPr>
+        <w:t>teglari</w:t>
+      </w:r>
+      <w:r>
+        <w:rPr>
+          <w:b/>
+          <w:bCs/>
+          <w:sz w:val="21"/>
+          <w:szCs w:val="21"/>
+          <w:highlight w:val="yellow"/>
+          <w:lang w:val="en-US"/>
+        </w:rPr>
+        <w:t>?</w:t>
       </w:r>
     </w:p>
     <w:p>
@@ -703,6 +2230,7 @@
     <w:p>
       <w:pPr>
         <w:pStyle w:val="Normal"/>
+        <w:jc w:val="left"/>
         <w:rPr/>
       </w:pPr>
       <w:r>
@@ -713,6 +2241,7 @@
     <w:p>
       <w:pPr>
         <w:pStyle w:val="Normal"/>
+        <w:jc w:val="left"/>
         <w:rPr/>
       </w:pPr>
       <w:r>
@@ -763,7 +2292,7 @@
         <w:rPr/>
         <w:t>4.&lt;em&gt; - bu kontentni kursiv bilan ko'rsatish uchun ishlatiladigan mantiqiy teg.</w:t>
         <w:br/>
-        <w:t>5.&lt;mark&gt; - ushbu teg matnni ajratib ko'rsatish uchun ishlatiladi.</w:t>
+        <w:t>5.&lt;mark&gt; - ushbu teg matnni ajratib belgilangan ko’rinishda ko'rsatish uchun ishlatiladi.</w:t>
       </w:r>
     </w:p>
     <w:p>
@@ -796,7 +2325,9 @@
       </w:pPr>
       <w:r>
         <w:rPr/>
-        <w:t>8.&lt;strike&gt; - bu teg matnning bir qismiga chizilgan chizish uchun ishlatiladi. (HTML5 da qo'llab-quvvatlanmaydi)</w:t>
+        <w:t>8.&lt;strike&gt; - bu teg ustidan chizilganvmatn</w:t>
+        <w:tab/>
+        <w:t xml:space="preserve"> uchun ishlatiladi. (HTML5 da qo'llab-quvvatlanmaydi)</w:t>
       </w:r>
     </w:p>
     <w:p>
@@ -868,20 +2399,557 @@
     <w:p>
       <w:pPr>
         <w:pStyle w:val="Normal"/>
-        <w:rPr/>
-      </w:pPr>
-      <w:r>
-        <w:rPr/>
-        <w:t>...</w:t>
-      </w:r>
-    </w:p>
-    <w:p>
-      <w:pPr>
-        <w:pStyle w:val="Normal"/>
-        <w:rPr/>
-      </w:pPr>
-      <w:r>
-        <w:rPr/>
+        <w:jc w:val="left"/>
+        <w:rPr/>
+      </w:pPr>
+      <w:r>
+        <w:rPr>
+          <w:b/>
+          <w:bCs/>
+          <w:sz w:val="21"/>
+          <w:szCs w:val="21"/>
+          <w:highlight w:val="yellow"/>
+          <w:lang w:val="en-US"/>
+        </w:rPr>
+        <w:t>2.5.HTML da qalin(bold) yozuv teglari</w:t>
+      </w:r>
+    </w:p>
+    <w:p>
+      <w:pPr>
+        <w:pStyle w:val="Normal"/>
+        <w:jc w:val="left"/>
+        <w:rPr/>
+      </w:pPr>
+      <w:r>
+        <w:rPr/>
+        <w:t xml:space="preserve">HTML da qalin yozuvlarni hosil qilishda &lt;b&gt; va &lt;strong&gt; teglari ishlatiladi. </w:t>
+      </w:r>
+    </w:p>
+    <w:p>
+      <w:pPr>
+        <w:pStyle w:val="Normal"/>
+        <w:jc w:val="left"/>
+        <w:rPr/>
+      </w:pPr>
+      <w:r>
+        <w:rPr>
+          <w:b w:val="false"/>
+          <w:bCs w:val="false"/>
+        </w:rPr>
+        <w:t xml:space="preserve">HTML &lt;b&gt; elementi jismoniy teg bo'lib, u qalin shriftda matnni mantiqiy ahamiyatga ega bo'lmagan holda ko'rsatadi. Agar siz &lt;b&gt;...&lt;/b&gt; elementiga biror narsa yozsangiz, qalin harflar bilan ko'rsatiladi. </w:t>
+      </w:r>
+    </w:p>
+    <w:p>
+      <w:pPr>
+        <w:pStyle w:val="Normal"/>
+        <w:jc w:val="left"/>
+        <w:rPr/>
+      </w:pPr>
+      <w:r>
+        <w:rPr>
+          <w:b w:val="false"/>
+          <w:bCs w:val="false"/>
+        </w:rPr>
+        <w:t>HTML &lt;strong&gt; tegi mantiqiy teg bo'lib, u yzouvni qalin shriftda aks ettiradi va uning mantiqiy ahamiyati haqida brauzerni xabardor qiladi. Agar siz &lt;strong&gt;... &lt;/strong&gt; orasida biror narsa yozsangiz, muhimroq ahaiyatli matn ko'rsatiladi.</w:t>
+      </w:r>
+    </w:p>
+    <w:p>
+      <w:pPr>
+        <w:pStyle w:val="Normal"/>
+        <w:jc w:val="left"/>
+        <w:rPr/>
+      </w:pPr>
+      <w:r>
+        <w:rPr>
+          <w:b/>
+          <w:bCs/>
+          <w:sz w:val="21"/>
+          <w:szCs w:val="21"/>
+          <w:highlight w:val="yellow"/>
+          <w:lang w:val="en-US"/>
+        </w:rPr>
+        <w:t>2.6.HTML da kursiv(italic) yozuv teglari</w:t>
+      </w:r>
+    </w:p>
+    <w:p>
+      <w:pPr>
+        <w:pStyle w:val="Normal"/>
+        <w:jc w:val="left"/>
+        <w:rPr/>
+      </w:pPr>
+      <w:r>
+        <w:rPr/>
+        <w:t>Bular &lt;i&gt; va &lt;em&gt; teglaridir.</w:t>
+      </w:r>
+    </w:p>
+    <w:p>
+      <w:pPr>
+        <w:pStyle w:val="Normal"/>
+        <w:jc w:val="left"/>
+        <w:rPr/>
+      </w:pPr>
+      <w:r>
+        <w:rPr/>
+        <w:t xml:space="preserve">HTML &lt;i&gt; elementi jismoniy element bo'lib, u ilova qilingan yozuvni hech qanday qo'shimcha ahamiyatsiz kursiv shriftda aks ettiradi. </w:t>
+      </w:r>
+    </w:p>
+    <w:p>
+      <w:pPr>
+        <w:pStyle w:val="Normal"/>
+        <w:jc w:val="left"/>
+        <w:rPr/>
+      </w:pPr>
+      <w:r>
+        <w:rPr/>
+        <w:t>HTML &lt;em&gt; tegi mantiqiy element bo'lib, u qo'shilgan yozuvni kursiv shriftda ko'rsatadi va qo'shimcha semantik ahamiyatga ega.</w:t>
+      </w:r>
+    </w:p>
+    <w:p>
+      <w:pPr>
+        <w:pStyle w:val="Normal"/>
+        <w:jc w:val="left"/>
+        <w:rPr/>
+      </w:pPr>
+      <w:r>
+        <w:rPr>
+          <w:b/>
+          <w:bCs/>
+          <w:sz w:val="21"/>
+          <w:szCs w:val="21"/>
+          <w:highlight w:val="yellow"/>
+          <w:lang w:val="en-US"/>
+        </w:rPr>
+        <w:t>2.7.HTML da harflar uchun bir xil bo’shliqli(monospaced) yozuv teglari</w:t>
+      </w:r>
+      <w:r>
+        <w:rPr/>
+        <w:br/>
+        <w:t>Har bir harfning kengligi bir xil bo'lishini istasangiz, &lt;tt&gt;....&lt;/tt&gt; elementiga matnni yozishingiz kerak.</w:t>
+      </w:r>
+    </w:p>
+    <w:p>
+      <w:pPr>
+        <w:pStyle w:val="Normal"/>
+        <w:jc w:val="left"/>
+        <w:rPr/>
+      </w:pPr>
+      <w:r>
+        <w:rPr/>
+        <w:t>Biz bilamizki, shriftlarning aksariyati o'zgaruvchan kenglikdagi shriftlar sifatida tanilgan, chunki turli harflar turli xil kengliklarga ega. (masalan: 'w' 'i' dan kengroq). Monospaced Shrift har bir harf orasida bir xil bo'shliqni ta'minlaydi.</w:t>
+      </w:r>
+    </w:p>
+    <w:p>
+      <w:pPr>
+        <w:pStyle w:val="Normal"/>
+        <w:jc w:val="left"/>
+        <w:rPr/>
+      </w:pPr>
+      <w:r>
+        <w:rPr>
+          <w:b/>
+          <w:bCs/>
+          <w:sz w:val="21"/>
+          <w:szCs w:val="21"/>
+          <w:highlight w:val="yellow"/>
+          <w:lang w:val="en-US"/>
+        </w:rPr>
+        <w:t xml:space="preserve">2.8.HTML </w:t>
+      </w:r>
+      <w:r>
+        <w:rPr>
+          <w:b/>
+          <w:bCs/>
+          <w:sz w:val="21"/>
+          <w:szCs w:val="21"/>
+          <w:highlight w:val="yellow"/>
+          <w:lang w:val="en-US"/>
+        </w:rPr>
+        <w:t>nechta sarlavha turidagi teglarni o’z ichiga oladi?</w:t>
+      </w:r>
+    </w:p>
+    <w:p>
+      <w:pPr>
+        <w:pStyle w:val="Normal"/>
+        <w:jc w:val="left"/>
+        <w:rPr/>
+      </w:pPr>
+      <w:r>
+        <w:rPr>
+          <w:color w:val="auto"/>
+        </w:rPr>
+        <w:t xml:space="preserve">Sarlavhalar veb-sahifaning muhim elementlari bo'lib, ular matnni tartibga solib, uning vizual tuzilishini tashkil qiladi. &lt;h1&gt;...&lt;h6&gt; elementlari faqat yangi bo'lim yoki bo'lim sarlavhalarini ajratib ko'rsatish uchun ishlatilishi kerak. </w:t>
+      </w:r>
+      <w:r>
+        <w:rPr/>
+        <w:t xml:space="preserve">Sarlavhalardan foydalanganda ularning ierarxiyasini hisobga olish kerak, ya'ni. &lt;h1&gt; dan keyin &lt;h2&gt; va boshqalar bo'lishi kerak. </w:t>
+      </w:r>
+    </w:p>
+    <w:p>
+      <w:pPr>
+        <w:pStyle w:val="Normal"/>
+        <w:jc w:val="left"/>
+        <w:rPr/>
+      </w:pPr>
+      <w:r>
+        <w:rPr>
+          <w:b/>
+          <w:bCs/>
+        </w:rPr>
+        <w:t xml:space="preserve">h1 - </w:t>
+      </w:r>
+      <w:r>
+        <w:rPr/>
+        <w:t xml:space="preserve">Yuqori darajadagi sarlavhani sahifada faqat bir marta ishlatish tavsiya etiladi, agar iloji bo'lsa, sahifa sarlavhasini qisman takrorlang. &lt;h1&gt; elementi saytdagi har bir sahifa uchun noyob bo'lishi kerak. </w:t>
+      </w:r>
+      <w:r>
+        <w:rPr/>
+        <w:t xml:space="preserve">Uni maqolaning boshida, sarlavha matnidagi kalit so'zdan foydalanib yozish tavsiya etiladi. Brauzerdagi shrift o'lchami </w:t>
+      </w:r>
+      <w:r>
+        <w:rPr>
+          <w:u w:val="single"/>
+        </w:rPr>
+        <w:t>2em</w:t>
+      </w:r>
+      <w:r>
+        <w:rPr>
+          <w:u w:val="single"/>
+        </w:rPr>
+        <w:t>=32px</w:t>
+      </w:r>
+      <w:r>
+        <w:rPr/>
+        <w:t xml:space="preserve">, standart yuqori va pastki to'ldirish </w:t>
+      </w:r>
+      <w:r>
+        <w:rPr>
+          <w:u w:val="single"/>
+        </w:rPr>
+        <w:t>0,67em.</w:t>
+      </w:r>
+    </w:p>
+    <w:p>
+      <w:pPr>
+        <w:pStyle w:val="Normal"/>
+        <w:jc w:val="left"/>
+        <w:rPr/>
+      </w:pPr>
+      <w:r>
+        <w:rPr>
+          <w:b/>
+          <w:bCs/>
+        </w:rPr>
+        <w:t>h2</w:t>
+      </w:r>
+      <w:r>
+        <w:rPr>
+          <w:b w:val="false"/>
+          <w:bCs w:val="false"/>
+        </w:rPr>
+        <w:t xml:space="preserve"> - </w:t>
+      </w:r>
+      <w:r>
+        <w:rPr>
+          <w:b w:val="false"/>
+          <w:bCs w:val="false"/>
+        </w:rPr>
+        <w:t xml:space="preserve">&lt;h1&gt; elementining sarlavhalarini ifodalaydi. Brauzerdagi shrift o'lchami </w:t>
+      </w:r>
+      <w:r>
+        <w:rPr>
+          <w:b w:val="false"/>
+          <w:bCs w:val="false"/>
+          <w:u w:val="single"/>
+        </w:rPr>
+        <w:t>1,5 em=24px</w:t>
+      </w:r>
+      <w:r>
+        <w:rPr>
+          <w:b w:val="false"/>
+          <w:bCs w:val="false"/>
+        </w:rPr>
+        <w:t xml:space="preserve">, standart yuqori va pastki to'ldirish - </w:t>
+      </w:r>
+      <w:r>
+        <w:rPr>
+          <w:b w:val="false"/>
+          <w:bCs w:val="false"/>
+          <w:u w:val="single"/>
+        </w:rPr>
+        <w:t>0,83 em</w:t>
+      </w:r>
+      <w:r>
+        <w:rPr>
+          <w:b w:val="false"/>
+          <w:bCs w:val="false"/>
+        </w:rPr>
+        <w:t>.</w:t>
+      </w:r>
+    </w:p>
+    <w:p>
+      <w:pPr>
+        <w:pStyle w:val="Normal"/>
+        <w:jc w:val="left"/>
+        <w:rPr/>
+      </w:pPr>
+      <w:r>
+        <w:rPr>
+          <w:b/>
+          <w:bCs/>
+        </w:rPr>
+        <w:t>h3</w:t>
+      </w:r>
+      <w:r>
+        <w:rPr>
+          <w:b w:val="false"/>
+          <w:bCs w:val="false"/>
+        </w:rPr>
+        <w:t xml:space="preserve"> - </w:t>
+      </w:r>
+      <w:r>
+        <w:rPr>
+          <w:b w:val="false"/>
+          <w:bCs w:val="false"/>
+        </w:rPr>
+        <w:t xml:space="preserve">&lt;h2&gt; elementining sarlavhalarini ko'rsatadi. Brauzerdagi shrift o'lchami </w:t>
+      </w:r>
+      <w:r>
+        <w:rPr>
+          <w:b w:val="false"/>
+          <w:bCs w:val="false"/>
+          <w:u w:val="single"/>
+        </w:rPr>
+        <w:t>1,17 em</w:t>
+      </w:r>
+      <w:r>
+        <w:rPr>
+          <w:b w:val="false"/>
+          <w:bCs w:val="false"/>
+          <w:u w:val="single"/>
+        </w:rPr>
+        <w:t>=18.72px</w:t>
+      </w:r>
+      <w:r>
+        <w:rPr>
+          <w:b w:val="false"/>
+          <w:bCs w:val="false"/>
+        </w:rPr>
+        <w:t xml:space="preserve">, standart yuqori va pastki to'ldirish - </w:t>
+      </w:r>
+      <w:r>
+        <w:rPr>
+          <w:b w:val="false"/>
+          <w:bCs w:val="false"/>
+          <w:u w:val="single"/>
+        </w:rPr>
+        <w:t>1 em</w:t>
+      </w:r>
+      <w:r>
+        <w:rPr>
+          <w:b w:val="false"/>
+          <w:bCs w:val="false"/>
+        </w:rPr>
+        <w:t>.</w:t>
+      </w:r>
+    </w:p>
+    <w:p>
+      <w:pPr>
+        <w:pStyle w:val="Normal"/>
+        <w:jc w:val="left"/>
+        <w:rPr/>
+      </w:pPr>
+      <w:r>
+        <w:rPr>
+          <w:b/>
+          <w:bCs/>
+        </w:rPr>
+        <w:t xml:space="preserve">h4,h5,h6 - </w:t>
+      </w:r>
+      <w:r>
+        <w:rPr>
+          <w:b w:val="false"/>
+          <w:bCs w:val="false"/>
+        </w:rPr>
+        <w:t xml:space="preserve">Brauzerdagi shrift o'lchami </w:t>
+      </w:r>
+      <w:r>
+        <w:rPr>
+          <w:b w:val="false"/>
+          <w:bCs w:val="false"/>
+          <w:u w:val="single"/>
+        </w:rPr>
+        <w:t>1em / 0.83em / 0.67em,</w:t>
+      </w:r>
+      <w:r>
+        <w:rPr>
+          <w:b w:val="false"/>
+          <w:bCs w:val="false"/>
+        </w:rPr>
+        <w:t xml:space="preserve"> standart yuqori va pastki to'ldirish mos ravishda </w:t>
+      </w:r>
+      <w:r>
+        <w:rPr>
+          <w:b w:val="false"/>
+          <w:bCs w:val="false"/>
+          <w:u w:val="single"/>
+        </w:rPr>
+        <w:t>1.33em / 1.67em / 2.33em.</w:t>
+      </w:r>
+    </w:p>
+    <w:p>
+      <w:pPr>
+        <w:pStyle w:val="Normal"/>
+        <w:jc w:val="left"/>
+        <w:rPr/>
+      </w:pPr>
+      <w:r>
+        <w:rPr>
+          <w:b/>
+          <w:bCs/>
+          <w:sz w:val="21"/>
+          <w:szCs w:val="21"/>
+          <w:highlight w:val="yellow"/>
+          <w:lang w:val="en-US"/>
+        </w:rPr>
+        <w:t xml:space="preserve">2.5.HTML da </w:t>
+      </w:r>
+      <w:r>
+        <w:rPr>
+          <w:b/>
+          <w:bCs/>
+          <w:sz w:val="21"/>
+          <w:szCs w:val="21"/>
+          <w:highlight w:val="yellow"/>
+          <w:lang w:val="en-US"/>
+        </w:rPr>
+        <w:t>giperhavola(anchor)</w:t>
+      </w:r>
+      <w:r>
+        <w:rPr>
+          <w:b/>
+          <w:bCs/>
+          <w:sz w:val="21"/>
+          <w:szCs w:val="21"/>
+          <w:highlight w:val="yellow"/>
+          <w:lang w:val="en-US"/>
+        </w:rPr>
+        <w:t xml:space="preserve"> teg</w:t>
+      </w:r>
+      <w:r>
+        <w:rPr>
+          <w:b/>
+          <w:bCs/>
+          <w:sz w:val="21"/>
+          <w:szCs w:val="21"/>
+          <w:highlight w:val="yellow"/>
+          <w:lang w:val="en-US"/>
+        </w:rPr>
+        <w:t>i, &lt;a&gt;</w:t>
+      </w:r>
+      <w:r>
+        <w:rPr/>
+        <w:br/>
+        <w:t xml:space="preserve">HTML </w:t>
+      </w:r>
+      <w:r>
+        <w:rPr/>
+        <w:t xml:space="preserve">anchor </w:t>
+      </w:r>
+      <w:r>
+        <w:rPr/>
+        <w:t xml:space="preserve">tegi bir sahifani boshqa sahifaga bog'laydigan giperhavolani belgilaydi. </w:t>
+      </w:r>
+      <w:r>
+        <w:rPr/>
+        <w:t>U boshqa veb-sahifaga, shuningdek, fayllar, joylashuv yoki istalgan URL manziliga giperhavola yaratishi mumkin. "href" atributi HTML &lt;a&gt; tegining eng muhim atributidir. va qaysi maqsad sahifaga yoki URL manziliga havolalar.</w:t>
+      </w:r>
+    </w:p>
+    <w:p>
+      <w:pPr>
+        <w:pStyle w:val="Normal"/>
+        <w:rPr/>
+      </w:pPr>
+      <w:r>
+        <w:rPr/>
+        <w:br/>
+        <w:br/>
+      </w:r>
+    </w:p>
+    <w:p>
+      <w:pPr>
+        <w:pStyle w:val="Normal"/>
+        <w:rPr/>
+      </w:pPr>
+      <w:r>
+        <w:rPr/>
+        <w:br/>
+      </w:r>
+    </w:p>
+    <w:p>
+      <w:pPr>
+        <w:pStyle w:val="Normal"/>
+        <w:rPr/>
+      </w:pPr>
+      <w:r>
+        <w:rPr/>
+        <w:br/>
+      </w:r>
+    </w:p>
+    <w:p>
+      <w:pPr>
+        <w:pStyle w:val="Normal"/>
+        <w:rPr>
+          <w:color w:val="auto"/>
+        </w:rPr>
+      </w:pPr>
+      <w:r>
+        <w:rPr/>
+        <w:br/>
+        <w:br/>
+      </w:r>
+    </w:p>
+    <w:p>
+      <w:pPr>
+        <w:pStyle w:val="Normal"/>
+        <w:jc w:val="left"/>
+        <w:rPr/>
+      </w:pPr>
+      <w:r>
+        <w:rPr/>
+        <w:br/>
+        <w:br/>
+        <w:br/>
+      </w:r>
+    </w:p>
+    <w:p>
+      <w:pPr>
+        <w:pStyle w:val="Normal"/>
+        <w:rPr/>
+      </w:pPr>
+      <w:r>
+        <w:rPr/>
+        <w:br/>
+      </w:r>
+    </w:p>
+    <w:p>
+      <w:pPr>
+        <w:pStyle w:val="Normal"/>
+        <w:rPr/>
+      </w:pPr>
+      <w:r>
+        <w:rPr/>
+        <w:br/>
+        <w:br/>
+      </w:r>
+    </w:p>
+    <w:p>
+      <w:pPr>
+        <w:pStyle w:val="Normal"/>
+        <w:rPr/>
+      </w:pPr>
+      <w:r>
+        <w:rPr/>
+        <w:br/>
         <w:br/>
       </w:r>
     </w:p>
@@ -1103,6 +3171,143 @@
   <w:abstractNum w:abstractNumId="2">
     <w:lvl w:ilvl="0">
       <w:start w:val="1"/>
+      <w:numFmt w:val="bullet"/>
+      <w:lvlText w:val=""/>
+      <w:lvlJc w:val="left"/>
+      <w:pPr>
+        <w:tabs>
+          <w:tab w:val="num" w:pos="795"/>
+        </w:tabs>
+        <w:ind w:left="795" w:hanging="360"/>
+      </w:pPr>
+      <w:rPr>
+        <w:rFonts w:ascii="Symbol" w:hAnsi="Symbol" w:cs="Symbol" w:hint="default"/>
+      </w:rPr>
+    </w:lvl>
+    <w:lvl w:ilvl="1">
+      <w:start w:val="1"/>
+      <w:numFmt w:val="bullet"/>
+      <w:lvlText w:val="◦"/>
+      <w:lvlJc w:val="left"/>
+      <w:pPr>
+        <w:tabs>
+          <w:tab w:val="num" w:pos="1155"/>
+        </w:tabs>
+        <w:ind w:left="1155" w:hanging="360"/>
+      </w:pPr>
+      <w:rPr>
+        <w:rFonts w:ascii="OpenSymbol" w:hAnsi="OpenSymbol" w:cs="OpenSymbol" w:hint="default"/>
+      </w:rPr>
+    </w:lvl>
+    <w:lvl w:ilvl="2">
+      <w:start w:val="1"/>
+      <w:numFmt w:val="bullet"/>
+      <w:lvlText w:val="▪"/>
+      <w:lvlJc w:val="left"/>
+      <w:pPr>
+        <w:tabs>
+          <w:tab w:val="num" w:pos="1515"/>
+        </w:tabs>
+        <w:ind w:left="1515" w:hanging="360"/>
+      </w:pPr>
+      <w:rPr>
+        <w:rFonts w:ascii="OpenSymbol" w:hAnsi="OpenSymbol" w:cs="OpenSymbol" w:hint="default"/>
+      </w:rPr>
+    </w:lvl>
+    <w:lvl w:ilvl="3">
+      <w:start w:val="1"/>
+      <w:numFmt w:val="bullet"/>
+      <w:lvlText w:val=""/>
+      <w:lvlJc w:val="left"/>
+      <w:pPr>
+        <w:tabs>
+          <w:tab w:val="num" w:pos="1875"/>
+        </w:tabs>
+        <w:ind w:left="1875" w:hanging="360"/>
+      </w:pPr>
+      <w:rPr>
+        <w:rFonts w:ascii="Symbol" w:hAnsi="Symbol" w:cs="Symbol" w:hint="default"/>
+      </w:rPr>
+    </w:lvl>
+    <w:lvl w:ilvl="4">
+      <w:start w:val="1"/>
+      <w:numFmt w:val="bullet"/>
+      <w:lvlText w:val="◦"/>
+      <w:lvlJc w:val="left"/>
+      <w:pPr>
+        <w:tabs>
+          <w:tab w:val="num" w:pos="2235"/>
+        </w:tabs>
+        <w:ind w:left="2235" w:hanging="360"/>
+      </w:pPr>
+      <w:rPr>
+        <w:rFonts w:ascii="OpenSymbol" w:hAnsi="OpenSymbol" w:cs="OpenSymbol" w:hint="default"/>
+      </w:rPr>
+    </w:lvl>
+    <w:lvl w:ilvl="5">
+      <w:start w:val="1"/>
+      <w:numFmt w:val="bullet"/>
+      <w:lvlText w:val="▪"/>
+      <w:lvlJc w:val="left"/>
+      <w:pPr>
+        <w:tabs>
+          <w:tab w:val="num" w:pos="2595"/>
+        </w:tabs>
+        <w:ind w:left="2595" w:hanging="360"/>
+      </w:pPr>
+      <w:rPr>
+        <w:rFonts w:ascii="OpenSymbol" w:hAnsi="OpenSymbol" w:cs="OpenSymbol" w:hint="default"/>
+      </w:rPr>
+    </w:lvl>
+    <w:lvl w:ilvl="6">
+      <w:start w:val="1"/>
+      <w:numFmt w:val="bullet"/>
+      <w:lvlText w:val=""/>
+      <w:lvlJc w:val="left"/>
+      <w:pPr>
+        <w:tabs>
+          <w:tab w:val="num" w:pos="2955"/>
+        </w:tabs>
+        <w:ind w:left="2955" w:hanging="360"/>
+      </w:pPr>
+      <w:rPr>
+        <w:rFonts w:ascii="Symbol" w:hAnsi="Symbol" w:cs="Symbol" w:hint="default"/>
+      </w:rPr>
+    </w:lvl>
+    <w:lvl w:ilvl="7">
+      <w:start w:val="1"/>
+      <w:numFmt w:val="bullet"/>
+      <w:lvlText w:val="◦"/>
+      <w:lvlJc w:val="left"/>
+      <w:pPr>
+        <w:tabs>
+          <w:tab w:val="num" w:pos="3315"/>
+        </w:tabs>
+        <w:ind w:left="3315" w:hanging="360"/>
+      </w:pPr>
+      <w:rPr>
+        <w:rFonts w:ascii="OpenSymbol" w:hAnsi="OpenSymbol" w:cs="OpenSymbol" w:hint="default"/>
+      </w:rPr>
+    </w:lvl>
+    <w:lvl w:ilvl="8">
+      <w:start w:val="1"/>
+      <w:numFmt w:val="bullet"/>
+      <w:lvlText w:val="▪"/>
+      <w:lvlJc w:val="left"/>
+      <w:pPr>
+        <w:tabs>
+          <w:tab w:val="num" w:pos="3675"/>
+        </w:tabs>
+        <w:ind w:left="3675" w:hanging="360"/>
+      </w:pPr>
+      <w:rPr>
+        <w:rFonts w:ascii="OpenSymbol" w:hAnsi="OpenSymbol" w:cs="OpenSymbol" w:hint="default"/>
+      </w:rPr>
+    </w:lvl>
+  </w:abstractNum>
+  <w:abstractNum w:abstractNumId="3">
+    <w:lvl w:ilvl="0">
+      <w:start w:val="1"/>
       <w:numFmt w:val="none"/>
       <w:suff w:val="nothing"/>
       <w:lvlText w:val=""/>
@@ -1224,6 +3429,9 @@
   </w:num>
   <w:num w:numId="2">
     <w:abstractNumId w:val="2"/>
+  </w:num>
+  <w:num w:numId="3">
+    <w:abstractNumId w:val="3"/>
   </w:num>
 </w:numbering>
 </file>
@@ -1527,6 +3735,13 @@
       <w:rFonts w:ascii="OpenSymbol" w:hAnsi="OpenSymbol" w:eastAsia="OpenSymbol" w:cs="OpenSymbol"/>
     </w:rPr>
   </w:style>
+  <w:style w:type="character" w:styleId="SourceText">
+    <w:name w:val="Source Text"/>
+    <w:qFormat/>
+    <w:rPr>
+      <w:rFonts w:ascii="Liberation Mono" w:hAnsi="Liberation Mono" w:eastAsia="Liberation Mono" w:cs="Liberation Mono"/>
+    </w:rPr>
+  </w:style>
   <w:style w:type="paragraph" w:styleId="Heading">
     <w:name w:val="Heading"/>
     <w:basedOn w:val="Normal"/>
@@ -1606,6 +3821,19 @@
     <w:rPr>
       <w:b/>
       <w:bCs/>
+    </w:rPr>
+  </w:style>
+  <w:style w:type="paragraph" w:styleId="PreformattedText">
+    <w:name w:val="Preformatted Text"/>
+    <w:basedOn w:val="Normal"/>
+    <w:qFormat/>
+    <w:pPr>
+      <w:spacing w:before="0" w:after="0"/>
+    </w:pPr>
+    <w:rPr>
+      <w:rFonts w:ascii="Liberation Mono" w:hAnsi="Liberation Mono" w:eastAsia="Liberation Mono" w:cs="Liberation Mono"/>
+      <w:sz w:val="20"/>
+      <w:szCs w:val="20"/>
     </w:rPr>
   </w:style>
   <w:style w:type="table" w:default="1" w:styleId="3">

</xml_diff>